<commit_message>
Added text area for address, removed extra lines and adjusted spacing in output doc. Added email variable
</commit_message>
<xml_diff>
--- a/docassemble/CR234AOnlineSecuredCashBondPostingAgreement/data/templates/CR-234A_Online_Secured_Cash_Bond_Posting_Agreement_5-24_DOCA.docx
+++ b/docassemble/CR234AOnlineSecuredCashBondPostingAgreement/data/templates/CR-234A_Online_Secured_Cash_Bond_Posting_Agreement_5-24_DOCA.docx
@@ -189,6 +189,27 @@
         </w:rPr>
         <w:t xml:space="preserve"> == “defendant” %}</w:t>
       </w:r>
+    </w:p>
+    <w:p>
+      <w:pPr>
+        <w:pStyle w:val="ListParagraph"/>
+        <w:numPr>
+          <w:ilvl w:val="0"/>
+          <w:numId w:val="5"/>
+        </w:numPr>
+        <w:tabs>
+          <w:tab w:val="left" w:pos="4680"/>
+          <w:tab w:val="left" w:pos="9270"/>
+        </w:tabs>
+        <w:spacing w:before="120" w:after="120"/>
+        <w:ind w:left="360"/>
+        <w:contextualSpacing w:val="0"/>
+        <w:rPr>
+          <w:rFonts w:ascii="Tahoma" w:hAnsi="Tahoma" w:cs="Tahoma"/>
+          <w:sz w:val="22"/>
+          <w:szCs w:val="22"/>
+        </w:rPr>
+      </w:pPr>
       <w:r>
         <w:rPr>
           <w:rFonts w:ascii="Tahoma" w:hAnsi="Tahoma" w:cs="Tahoma"/>
@@ -1145,22 +1166,294 @@
         </w:rPr>
         <w:t>:</w:t>
       </w:r>
-    </w:p>
-    <w:p>
-      <w:pPr>
-        <w:spacing w:before="120" w:after="120"/>
-        <w:ind w:left="360"/>
-        <w:rPr>
-          <w:sz w:val="24"/>
-          <w:szCs w:val="24"/>
-        </w:rPr>
-      </w:pPr>
-      <w:r>
-        <w:rPr>
-          <w:sz w:val="24"/>
-          <w:szCs w:val="24"/>
-        </w:rPr>
-        <w:t>{{ money_deposit }}</w:t>
+      <w:r>
+        <w:rPr>
+          <w:rFonts w:ascii="Tahoma" w:hAnsi="Tahoma" w:cs="Tahoma"/>
+          <w:sz w:val="22"/>
+          <w:szCs w:val="22"/>
+        </w:rPr>
+        <w:br/>
+      </w:r>
+      <w:r>
+        <w:rPr>
+          <w:sz w:val="24"/>
+          <w:szCs w:val="24"/>
+        </w:rPr>
+        <w:t>-</w:t>
+      </w:r>
+      <w:bookmarkStart w:id="3" w:name="_GoBack"/>
+      <w:bookmarkEnd w:id="3"/>
+      <w:r>
+        <w:rPr>
+          <w:sz w:val="24"/>
+          <w:szCs w:val="24"/>
+        </w:rPr>
+        <w:t xml:space="preserve">{% if </w:t>
+      </w:r>
+      <w:proofErr w:type="spellStart"/>
+      <w:r>
+        <w:rPr>
+          <w:sz w:val="24"/>
+          <w:szCs w:val="24"/>
+        </w:rPr>
+        <w:t>person_filing</w:t>
+      </w:r>
+      <w:proofErr w:type="spellEnd"/>
+      <w:r>
+        <w:rPr>
+          <w:sz w:val="24"/>
+          <w:szCs w:val="24"/>
+        </w:rPr>
+        <w:t xml:space="preserve"> == “defendant” </w:t>
+      </w:r>
+      <w:r>
+        <w:rPr>
+          <w:sz w:val="24"/>
+          <w:szCs w:val="24"/>
+        </w:rPr>
+        <w:t xml:space="preserve">and </w:t>
+      </w:r>
+      <w:proofErr w:type="spellStart"/>
+      <w:r>
+        <w:rPr>
+          <w:sz w:val="24"/>
+          <w:szCs w:val="24"/>
+        </w:rPr>
+        <w:t>money_deposit</w:t>
+      </w:r>
+      <w:proofErr w:type="spellEnd"/>
+      <w:r>
+        <w:rPr>
+          <w:sz w:val="24"/>
+          <w:szCs w:val="24"/>
+        </w:rPr>
+        <w:t xml:space="preserve"> == </w:t>
+      </w:r>
+      <w:r>
+        <w:rPr>
+          <w:sz w:val="24"/>
+          <w:szCs w:val="24"/>
+        </w:rPr>
+        <w:t>‘</w:t>
+      </w:r>
+      <w:r>
+        <w:rPr>
+          <w:sz w:val="24"/>
+          <w:szCs w:val="24"/>
+        </w:rPr>
+        <w:t>may</w:t>
+      </w:r>
+      <w:r>
+        <w:rPr>
+          <w:sz w:val="24"/>
+          <w:szCs w:val="24"/>
+        </w:rPr>
+        <w:t xml:space="preserve">’ </w:t>
+      </w:r>
+      <w:r>
+        <w:rPr>
+          <w:sz w:val="24"/>
+          <w:szCs w:val="24"/>
+        </w:rPr>
+        <w:t>%}</w:t>
+      </w:r>
+      <w:r>
+        <w:rPr>
+          <w:sz w:val="24"/>
+          <w:szCs w:val="24"/>
+        </w:rPr>
+        <w:t xml:space="preserve">The court may use the money I deposit to pay my fine, judgment, or costs.{% </w:t>
+      </w:r>
+      <w:proofErr w:type="spellStart"/>
+      <w:r>
+        <w:rPr>
+          <w:sz w:val="24"/>
+          <w:szCs w:val="24"/>
+        </w:rPr>
+        <w:t>elif</w:t>
+      </w:r>
+      <w:proofErr w:type="spellEnd"/>
+      <w:r>
+        <w:rPr>
+          <w:sz w:val="24"/>
+          <w:szCs w:val="24"/>
+        </w:rPr>
+        <w:t xml:space="preserve"> </w:t>
+      </w:r>
+      <w:proofErr w:type="spellStart"/>
+      <w:r>
+        <w:rPr>
+          <w:sz w:val="24"/>
+          <w:szCs w:val="24"/>
+        </w:rPr>
+        <w:t>person_filing</w:t>
+      </w:r>
+      <w:proofErr w:type="spellEnd"/>
+      <w:r>
+        <w:rPr>
+          <w:sz w:val="24"/>
+          <w:szCs w:val="24"/>
+        </w:rPr>
+        <w:t xml:space="preserve"> == “defendant” and </w:t>
+      </w:r>
+      <w:proofErr w:type="spellStart"/>
+      <w:r>
+        <w:rPr>
+          <w:sz w:val="24"/>
+          <w:szCs w:val="24"/>
+        </w:rPr>
+        <w:t>money_deposit</w:t>
+      </w:r>
+      <w:proofErr w:type="spellEnd"/>
+      <w:r>
+        <w:rPr>
+          <w:sz w:val="24"/>
+          <w:szCs w:val="24"/>
+        </w:rPr>
+        <w:t xml:space="preserve"> == </w:t>
+      </w:r>
+      <w:r>
+        <w:rPr>
+          <w:sz w:val="24"/>
+          <w:szCs w:val="24"/>
+        </w:rPr>
+        <w:t>‘</w:t>
+      </w:r>
+      <w:r>
+        <w:rPr>
+          <w:sz w:val="24"/>
+          <w:szCs w:val="24"/>
+        </w:rPr>
+        <w:t>may not</w:t>
+      </w:r>
+      <w:r>
+        <w:rPr>
+          <w:sz w:val="24"/>
+          <w:szCs w:val="24"/>
+        </w:rPr>
+        <w:t>’</w:t>
+      </w:r>
+      <w:r>
+        <w:rPr>
+          <w:sz w:val="24"/>
+          <w:szCs w:val="24"/>
+        </w:rPr>
+        <w:t xml:space="preserve"> %}The court may </w:t>
+      </w:r>
+      <w:r>
+        <w:rPr>
+          <w:b/>
+          <w:sz w:val="24"/>
+          <w:szCs w:val="24"/>
+        </w:rPr>
+        <w:t>not</w:t>
+      </w:r>
+      <w:r>
+        <w:rPr>
+          <w:sz w:val="24"/>
+          <w:szCs w:val="24"/>
+        </w:rPr>
+        <w:t xml:space="preserve"> use the money I deposit to pay my fine, judgment, or costs.</w:t>
+      </w:r>
+      <w:r>
+        <w:rPr>
+          <w:sz w:val="24"/>
+          <w:szCs w:val="24"/>
+        </w:rPr>
+        <w:t xml:space="preserve">{% </w:t>
+      </w:r>
+      <w:proofErr w:type="spellStart"/>
+      <w:r>
+        <w:rPr>
+          <w:sz w:val="24"/>
+          <w:szCs w:val="24"/>
+        </w:rPr>
+        <w:t>elif</w:t>
+      </w:r>
+      <w:proofErr w:type="spellEnd"/>
+      <w:r>
+        <w:rPr>
+          <w:sz w:val="24"/>
+          <w:szCs w:val="24"/>
+        </w:rPr>
+        <w:t xml:space="preserve"> </w:t>
+      </w:r>
+      <w:proofErr w:type="spellStart"/>
+      <w:r>
+        <w:rPr>
+          <w:sz w:val="24"/>
+          <w:szCs w:val="24"/>
+        </w:rPr>
+        <w:t>person_filing</w:t>
+      </w:r>
+      <w:proofErr w:type="spellEnd"/>
+      <w:r>
+        <w:rPr>
+          <w:sz w:val="24"/>
+          <w:szCs w:val="24"/>
+        </w:rPr>
+        <w:t xml:space="preserve"> == “obo” and </w:t>
+      </w:r>
+      <w:proofErr w:type="spellStart"/>
+      <w:r>
+        <w:rPr>
+          <w:sz w:val="24"/>
+          <w:szCs w:val="24"/>
+        </w:rPr>
+        <w:t>money_deposit</w:t>
+      </w:r>
+      <w:proofErr w:type="spellEnd"/>
+      <w:r>
+        <w:rPr>
+          <w:sz w:val="24"/>
+          <w:szCs w:val="24"/>
+        </w:rPr>
+        <w:t xml:space="preserve"> == </w:t>
+      </w:r>
+      <w:r>
+        <w:rPr>
+          <w:sz w:val="24"/>
+          <w:szCs w:val="24"/>
+        </w:rPr>
+        <w:t xml:space="preserve">‘may’ </w:t>
+      </w:r>
+      <w:r>
+        <w:rPr>
+          <w:sz w:val="24"/>
+          <w:szCs w:val="24"/>
+        </w:rPr>
+        <w:t xml:space="preserve">%}The court may use the money I deposit to pay {{ def_first_name }}'s fine, judgment, or costs.{% else %}The court may </w:t>
+      </w:r>
+      <w:r>
+        <w:rPr>
+          <w:b/>
+          <w:sz w:val="24"/>
+          <w:szCs w:val="24"/>
+        </w:rPr>
+        <w:t>not</w:t>
+      </w:r>
+      <w:r>
+        <w:rPr>
+          <w:sz w:val="24"/>
+          <w:szCs w:val="24"/>
+        </w:rPr>
+        <w:t xml:space="preserve"> use the money I deposit to pay {{ </w:t>
+      </w:r>
+      <w:proofErr w:type="spellStart"/>
+      <w:r>
+        <w:rPr>
+          <w:sz w:val="24"/>
+          <w:szCs w:val="24"/>
+        </w:rPr>
+        <w:t>def_first_name</w:t>
+      </w:r>
+      <w:proofErr w:type="spellEnd"/>
+      <w:r>
+        <w:rPr>
+          <w:sz w:val="24"/>
+          <w:szCs w:val="24"/>
+        </w:rPr>
+        <w:t xml:space="preserve"> }}'s fine, judgment, or costs.{% endif %}</w:t>
       </w:r>
     </w:p>
     <w:p>
@@ -1944,8 +2237,6 @@
         </w:rPr>
         <w:t xml:space="preserve">  </w:t>
       </w:r>
-      <w:bookmarkStart w:id="3" w:name="_GoBack"/>
-      <w:bookmarkEnd w:id="3"/>
       <w:r>
         <w:rPr>
           <w:rFonts w:ascii="Tahoma" w:hAnsi="Tahoma" w:cs="Tahoma"/>
@@ -2177,6 +2468,7 @@
           <w:szCs w:val="22"/>
           <w:u w:val="single"/>
         </w:rPr>
+        <w:lastRenderedPageBreak/>
         <w:tab/>
       </w:r>
     </w:p>
@@ -2304,23 +2596,29 @@
         </w:rPr>
         <w:t xml:space="preserve">{{ </w:t>
       </w:r>
-      <w:proofErr w:type="spellStart"/>
-      <w:r>
-        <w:rPr>
-          <w:sz w:val="24"/>
-          <w:szCs w:val="24"/>
-          <w:u w:val="single"/>
-        </w:rPr>
-        <w:t>user_dob</w:t>
-      </w:r>
-      <w:proofErr w:type="spellEnd"/>
-      <w:r>
-        <w:rPr>
-          <w:sz w:val="24"/>
-          <w:szCs w:val="24"/>
-          <w:u w:val="single"/>
-        </w:rPr>
-        <w:t xml:space="preserve"> }}</w:t>
+      <w:r>
+        <w:rPr>
+          <w:sz w:val="24"/>
+          <w:szCs w:val="24"/>
+          <w:u w:val="single"/>
+        </w:rPr>
+        <w:t>users[0].birthdate</w:t>
+      </w:r>
+      <w:r>
+        <w:rPr>
+          <w:sz w:val="24"/>
+          <w:szCs w:val="24"/>
+          <w:u w:val="single"/>
+        </w:rPr>
+        <w:t xml:space="preserve"> </w:t>
+      </w:r>
+      <w:r>
+        <w:rPr>
+          <w:sz w:val="24"/>
+          <w:szCs w:val="24"/>
+          <w:u w:val="single"/>
+        </w:rPr>
+        <w:t>}}</w:t>
       </w:r>
     </w:p>
     <w:p>
@@ -2360,6 +2658,14 @@
         </w:rPr>
         <w:t xml:space="preserve">{{ </w:t>
       </w:r>
+      <w:r>
+        <w:rPr>
+          <w:sz w:val="24"/>
+          <w:szCs w:val="24"/>
+          <w:u w:val="single"/>
+        </w:rPr>
+        <w:t>users[0].</w:t>
+      </w:r>
       <w:proofErr w:type="spellStart"/>
       <w:r>
         <w:rPr>
@@ -2367,7 +2673,7 @@
           <w:szCs w:val="24"/>
           <w:u w:val="single"/>
         </w:rPr>
-        <w:t>user_mailing_address</w:t>
+        <w:t>mailing_address.on_one_line</w:t>
       </w:r>
       <w:proofErr w:type="spellEnd"/>
       <w:r>
@@ -2376,7 +2682,15 @@
           <w:szCs w:val="24"/>
           <w:u w:val="single"/>
         </w:rPr>
-        <w:t xml:space="preserve"> }}</w:t>
+        <w:t xml:space="preserve"> </w:t>
+      </w:r>
+      <w:r>
+        <w:rPr>
+          <w:sz w:val="24"/>
+          <w:szCs w:val="24"/>
+          <w:u w:val="single"/>
+        </w:rPr>
+        <w:t>}}</w:t>
       </w:r>
       <w:r>
         <w:rPr>
@@ -2384,47 +2698,6 @@
           <w:szCs w:val="24"/>
         </w:rPr>
         <w:tab/>
-      </w:r>
-      <w:r>
-        <w:rPr>
-          <w:rFonts w:ascii="Tahoma" w:hAnsi="Tahoma" w:cs="Tahoma"/>
-          <w:sz w:val="22"/>
-          <w:szCs w:val="22"/>
-        </w:rPr>
-        <w:t>Cell Phone:</w:t>
-      </w:r>
-      <w:r>
-        <w:rPr>
-          <w:sz w:val="24"/>
-          <w:szCs w:val="24"/>
-        </w:rPr>
-        <w:t xml:space="preserve"> </w:t>
-      </w:r>
-      <w:r>
-        <w:rPr>
-          <w:sz w:val="24"/>
-          <w:szCs w:val="24"/>
-          <w:u w:val="single"/>
-        </w:rPr>
-        <w:t xml:space="preserve">{{ </w:t>
-      </w:r>
-      <w:proofErr w:type="spellStart"/>
-      <w:r>
-        <w:rPr>
-          <w:sz w:val="24"/>
-          <w:szCs w:val="24"/>
-          <w:u w:val="single"/>
-        </w:rPr>
-        <w:t>user_cell_phone</w:t>
-      </w:r>
-      <w:proofErr w:type="spellEnd"/>
-      <w:r>
-        <w:rPr>
-          <w:sz w:val="24"/>
-          <w:szCs w:val="24"/>
-          <w:u w:val="single"/>
-        </w:rPr>
-        <w:t xml:space="preserve"> }}</w:t>
       </w:r>
     </w:p>
     <w:p>
@@ -2473,7 +2746,23 @@
           <w:szCs w:val="24"/>
           <w:u w:val="single"/>
         </w:rPr>
-        <w:t>user_mailing_address</w:t>
+        <w:t>user_</w:t>
+      </w:r>
+      <w:r>
+        <w:rPr>
+          <w:sz w:val="24"/>
+          <w:szCs w:val="24"/>
+          <w:u w:val="single"/>
+        </w:rPr>
+        <w:t>e</w:t>
+      </w:r>
+      <w:r>
+        <w:rPr>
+          <w:sz w:val="24"/>
+          <w:szCs w:val="24"/>
+          <w:u w:val="single"/>
+        </w:rPr>
+        <w:t>mail</w:t>
       </w:r>
       <w:proofErr w:type="spellEnd"/>
       <w:r>
@@ -2531,21 +2820,13 @@
           <w:u w:val="single"/>
         </w:rPr>
         <w:t xml:space="preserve"> }}</w:t>
-      </w:r>
-      <w:r>
-        <w:rPr>
-          <w:sz w:val="24"/>
-          <w:szCs w:val="24"/>
-          <w:u w:val="single"/>
-        </w:rPr>
-        <w:t xml:space="preserve"> </w:t>
       </w:r>
     </w:p>
     <w:p>
       <w:pPr>
         <w:widowControl w:val="0"/>
         <w:tabs>
-          <w:tab w:val="left" w:pos="4320"/>
+          <w:tab w:val="left" w:pos="5670"/>
           <w:tab w:val="left" w:pos="9360"/>
         </w:tabs>
         <w:spacing w:afterLines="60" w:after="144"/>
@@ -2562,7 +2843,6 @@
           <w:sz w:val="22"/>
           <w:szCs w:val="22"/>
         </w:rPr>
-        <w:lastRenderedPageBreak/>
         <w:t>Home</w:t>
       </w:r>
       <w:r>
@@ -2619,6 +2899,47 @@
           <w:szCs w:val="24"/>
         </w:rPr>
         <w:t xml:space="preserve"> </w:t>
+      </w:r>
+      <w:r>
+        <w:rPr>
+          <w:rFonts w:ascii="Tahoma" w:hAnsi="Tahoma" w:cs="Tahoma"/>
+          <w:sz w:val="22"/>
+          <w:szCs w:val="22"/>
+        </w:rPr>
+        <w:t>Cell Phone:</w:t>
+      </w:r>
+      <w:r>
+        <w:rPr>
+          <w:sz w:val="24"/>
+          <w:szCs w:val="24"/>
+        </w:rPr>
+        <w:t xml:space="preserve"> </w:t>
+      </w:r>
+      <w:r>
+        <w:rPr>
+          <w:sz w:val="24"/>
+          <w:szCs w:val="24"/>
+          <w:u w:val="single"/>
+        </w:rPr>
+        <w:t xml:space="preserve">{{ </w:t>
+      </w:r>
+      <w:proofErr w:type="spellStart"/>
+      <w:r>
+        <w:rPr>
+          <w:sz w:val="24"/>
+          <w:szCs w:val="24"/>
+          <w:u w:val="single"/>
+        </w:rPr>
+        <w:t>user_cell_phone</w:t>
+      </w:r>
+      <w:proofErr w:type="spellEnd"/>
+      <w:r>
+        <w:rPr>
+          <w:sz w:val="24"/>
+          <w:szCs w:val="24"/>
+          <w:u w:val="single"/>
+        </w:rPr>
+        <w:t xml:space="preserve"> }}</w:t>
       </w:r>
     </w:p>
     <w:p>
@@ -2725,21 +3046,7 @@
         <w:rPr>
           <w:rFonts w:ascii="Tahoma" w:hAnsi="Tahoma" w:cs="Tahoma"/>
         </w:rPr>
-        <w:t xml:space="preserve">, add separate bond records for each in </w:t>
-      </w:r>
-      <w:proofErr w:type="spellStart"/>
-      <w:r>
-        <w:rPr>
-          <w:rFonts w:ascii="Tahoma" w:hAnsi="Tahoma" w:cs="Tahoma"/>
-        </w:rPr>
-        <w:t>CourtView</w:t>
-      </w:r>
-      <w:proofErr w:type="spellEnd"/>
-      <w:r>
-        <w:rPr>
-          <w:rFonts w:ascii="Tahoma" w:hAnsi="Tahoma" w:cs="Tahoma"/>
-        </w:rPr>
-        <w:t>.</w:t>
+        <w:t>, add separate bond records for each in CourtView.</w:t>
       </w:r>
       <w:r>
         <w:rPr>
@@ -4560,7 +4867,7 @@
 </file>
 
 <file path=customXml/itemProps1.xml><?xml version="1.0" encoding="utf-8"?>
-<ds:datastoreItem xmlns:ds="http://schemas.openxmlformats.org/officeDocument/2006/customXml" ds:itemID="{29907A18-158A-4D7D-8373-F388C3F7DEA8}">
+<ds:datastoreItem xmlns:ds="http://schemas.openxmlformats.org/officeDocument/2006/customXml" ds:itemID="{BD742834-5D88-466E-B5F4-561BF99E37EB}">
   <ds:schemaRefs>
     <ds:schemaRef ds:uri="http://schemas.openxmlformats.org/officeDocument/2006/bibliography"/>
   </ds:schemaRefs>

</xml_diff>

<commit_message>
removing yes/no replacing with agree/continue checkboxes
</commit_message>
<xml_diff>
--- a/docassemble/CR234AOnlineSecuredCashBondPostingAgreement/data/templates/CR-234A_Online_Secured_Cash_Bond_Posting_Agreement_5-24_DOCA.docx
+++ b/docassemble/CR234AOnlineSecuredCashBondPostingAgreement/data/templates/CR-234A_Online_Secured_Cash_Bond_Posting_Agreement_5-24_DOCA.docx
@@ -706,23 +706,33 @@
           <w:sz w:val="22"/>
           <w:szCs w:val="22"/>
         </w:rPr>
-        <w:t xml:space="preserve">I am depositing </w:t>
-      </w:r>
-      <w:r>
-        <w:rPr>
-          <w:rFonts w:ascii="Tahoma" w:hAnsi="Tahoma" w:cs="Tahoma"/>
-          <w:sz w:val="22"/>
-          <w:szCs w:val="22"/>
-        </w:rPr>
-        <w:t>money</w:t>
-      </w:r>
-      <w:r>
-        <w:rPr>
-          <w:rFonts w:ascii="Tahoma" w:hAnsi="Tahoma" w:cs="Tahoma"/>
-          <w:sz w:val="22"/>
-          <w:szCs w:val="22"/>
-        </w:rPr>
-        <w:t xml:space="preserve"> as security for </w:t>
+        <w:t xml:space="preserve">I am depositing money as security for </w:t>
+      </w:r>
+      <w:r>
+        <w:rPr>
+          <w:rFonts w:ascii="Tahoma" w:hAnsi="Tahoma" w:cs="Tahoma"/>
+          <w:sz w:val="22"/>
+          <w:szCs w:val="22"/>
+        </w:rPr>
+        <w:t xml:space="preserve">{% if </w:t>
+      </w:r>
+      <w:proofErr w:type="spellStart"/>
+      <w:r>
+        <w:rPr>
+          <w:rFonts w:ascii="Tahoma" w:hAnsi="Tahoma" w:cs="Tahoma"/>
+          <w:sz w:val="22"/>
+          <w:szCs w:val="22"/>
+        </w:rPr>
+        <w:t>person_filing</w:t>
+      </w:r>
+      <w:proofErr w:type="spellEnd"/>
+      <w:r>
+        <w:rPr>
+          <w:rFonts w:ascii="Tahoma" w:hAnsi="Tahoma" w:cs="Tahoma"/>
+          <w:sz w:val="22"/>
+          <w:szCs w:val="22"/>
+        </w:rPr>
+        <w:t xml:space="preserve"> == “defendant” %}</w:t>
       </w:r>
       <w:r>
         <w:rPr>
@@ -738,31 +748,31 @@
           <w:sz w:val="22"/>
           <w:szCs w:val="22"/>
         </w:rPr>
-        <w:t xml:space="preserve"> </w:t>
-      </w:r>
-      <w:r>
-        <w:rPr>
-          <w:rFonts w:ascii="Tahoma" w:hAnsi="Tahoma" w:cs="Tahoma"/>
-          <w:sz w:val="22"/>
-          <w:szCs w:val="22"/>
-        </w:rPr>
-        <w:t>bonds</w:t>
-      </w:r>
-      <w:r>
-        <w:rPr>
-          <w:rFonts w:ascii="Tahoma" w:hAnsi="Tahoma" w:cs="Tahoma"/>
-          <w:sz w:val="22"/>
-          <w:szCs w:val="22"/>
-        </w:rPr>
-        <w:t>.</w:t>
-      </w:r>
-      <w:r>
-        <w:rPr>
-          <w:rFonts w:ascii="Tahoma" w:hAnsi="Tahoma" w:cs="Tahoma"/>
-          <w:sz w:val="22"/>
-          <w:szCs w:val="22"/>
-        </w:rPr>
-        <w:t xml:space="preserve"> </w:t>
+        <w:t>{% else %}</w:t>
+      </w:r>
+      <w:r>
+        <w:rPr>
+          <w:rFonts w:ascii="Tahoma" w:hAnsi="Tahoma" w:cs="Tahoma"/>
+          <w:sz w:val="22"/>
+          <w:szCs w:val="22"/>
+        </w:rPr>
+        <w:t>the defendant’s</w:t>
+      </w:r>
+      <w:r>
+        <w:rPr>
+          <w:rFonts w:ascii="Tahoma" w:hAnsi="Tahoma" w:cs="Tahoma"/>
+          <w:sz w:val="22"/>
+          <w:szCs w:val="22"/>
+        </w:rPr>
+        <w:t>{% endif %}</w:t>
+      </w:r>
+      <w:r>
+        <w:rPr>
+          <w:rFonts w:ascii="Tahoma" w:hAnsi="Tahoma" w:cs="Tahoma"/>
+          <w:sz w:val="22"/>
+          <w:szCs w:val="22"/>
+        </w:rPr>
+        <w:t xml:space="preserve"> bonds.</w:t>
       </w:r>
     </w:p>
     <w:p>
@@ -1181,8 +1191,6 @@
         </w:rPr>
         <w:t>-</w:t>
       </w:r>
-      <w:bookmarkStart w:id="3" w:name="_GoBack"/>
-      <w:bookmarkEnd w:id="3"/>
       <w:r>
         <w:rPr>
           <w:sz w:val="24"/>
@@ -1878,10 +1886,10 @@
           <w:szCs w:val="22"/>
         </w:rPr>
       </w:pPr>
-      <w:r>
-        <w:rPr>
-          <w:rFonts w:ascii="Tahoma" w:hAnsi="Tahoma" w:cs="Tahoma"/>
-          <w:b/>
+      <w:bookmarkStart w:id="3" w:name="_GoBack"/>
+      <w:r>
+        <w:rPr>
+          <w:rFonts w:ascii="Tahoma" w:hAnsi="Tahoma" w:cs="Tahoma"/>
           <w:sz w:val="22"/>
           <w:szCs w:val="22"/>
         </w:rPr>
@@ -1890,7 +1898,6 @@
       <w:r>
         <w:rPr>
           <w:rFonts w:ascii="Tahoma" w:hAnsi="Tahoma" w:cs="Tahoma"/>
-          <w:b/>
           <w:sz w:val="22"/>
           <w:szCs w:val="22"/>
         </w:rPr>
@@ -1920,43 +1927,9 @@
           <w:sz w:val="22"/>
           <w:szCs w:val="22"/>
         </w:rPr>
-        <w:t xml:space="preserve"> == “defendant” %}</w:t>
-      </w:r>
-      <w:r>
-        <w:rPr>
-          <w:rFonts w:ascii="Tahoma" w:hAnsi="Tahoma" w:cs="Tahoma"/>
-          <w:b/>
-          <w:sz w:val="22"/>
-          <w:szCs w:val="22"/>
-        </w:rPr>
-        <w:t xml:space="preserve">I </w:t>
-      </w:r>
-      <w:r>
-        <w:rPr>
-          <w:rFonts w:ascii="Tahoma" w:hAnsi="Tahoma" w:cs="Tahoma"/>
-          <w:b/>
-          <w:sz w:val="22"/>
-          <w:szCs w:val="22"/>
-        </w:rPr>
-        <w:t>am in custody</w:t>
-      </w:r>
-      <w:r>
-        <w:rPr>
-          <w:rFonts w:ascii="Tahoma" w:hAnsi="Tahoma" w:cs="Tahoma"/>
-          <w:sz w:val="22"/>
-          <w:szCs w:val="22"/>
-        </w:rPr>
-        <w:t>{% else %}</w:t>
-      </w:r>
-      <w:r>
-        <w:rPr>
-          <w:rFonts w:ascii="Tahoma" w:hAnsi="Tahoma" w:cs="Tahoma"/>
-          <w:b/>
-          <w:sz w:val="22"/>
-          <w:szCs w:val="22"/>
-        </w:rPr>
-        <w:t>the defendant is in custody</w:t>
-      </w:r>
+        <w:t xml:space="preserve"> == “defendant” %}I am in custody{% else %}the defendant is in custody</w:t>
+      </w:r>
+      <w:bookmarkEnd w:id="3"/>
       <w:r>
         <w:rPr>
           <w:rFonts w:ascii="Tahoma" w:hAnsi="Tahoma" w:cs="Tahoma"/>
@@ -2309,6 +2282,7 @@
           <w:sz w:val="22"/>
           <w:szCs w:val="22"/>
         </w:rPr>
+        <w:lastRenderedPageBreak/>
         <w:t xml:space="preserve">Signature:  </w:t>
       </w:r>
       <w:r>
@@ -2468,7 +2442,6 @@
           <w:szCs w:val="22"/>
           <w:u w:val="single"/>
         </w:rPr>
-        <w:lastRenderedPageBreak/>
         <w:tab/>
       </w:r>
     </w:p>
@@ -4867,7 +4840,7 @@
 </file>
 
 <file path=customXml/itemProps1.xml><?xml version="1.0" encoding="utf-8"?>
-<ds:datastoreItem xmlns:ds="http://schemas.openxmlformats.org/officeDocument/2006/customXml" ds:itemID="{BD742834-5D88-466E-B5F4-561BF99E37EB}">
+<ds:datastoreItem xmlns:ds="http://schemas.openxmlformats.org/officeDocument/2006/customXml" ds:itemID="{CE59062B-16B0-4765-95C6-2C05FC7ECC20}">
   <ds:schemaRefs>
     <ds:schemaRef ds:uri="http://schemas.openxmlformats.org/officeDocument/2006/bibliography"/>
   </ds:schemaRefs>

</xml_diff>

<commit_message>
Updated Footer for output doc
</commit_message>
<xml_diff>
--- a/docassemble/CR234AOnlineSecuredCashBondPostingAgreement/data/templates/CR-234A_Online_Secured_Cash_Bond_Posting_Agreement_5-24_DOCA.docx
+++ b/docassemble/CR234AOnlineSecuredCashBondPostingAgreement/data/templates/CR-234A_Online_Secured_Cash_Bond_Posting_Agreement_5-24_DOCA.docx
@@ -1886,49 +1886,153 @@
           <w:szCs w:val="22"/>
         </w:rPr>
       </w:pPr>
+      <w:r>
+        <w:rPr>
+          <w:rFonts w:ascii="Tahoma" w:hAnsi="Tahoma" w:cs="Tahoma"/>
+          <w:sz w:val="22"/>
+          <w:szCs w:val="22"/>
+        </w:rPr>
+        <w:t>If</w:t>
+      </w:r>
+      <w:r>
+        <w:rPr>
+          <w:rFonts w:ascii="Tahoma" w:hAnsi="Tahoma" w:cs="Tahoma"/>
+          <w:sz w:val="22"/>
+          <w:szCs w:val="22"/>
+        </w:rPr>
+        <w:t xml:space="preserve"> </w:t>
+      </w:r>
+      <w:r>
+        <w:rPr>
+          <w:rFonts w:ascii="Tahoma" w:hAnsi="Tahoma" w:cs="Tahoma"/>
+          <w:sz w:val="22"/>
+          <w:szCs w:val="22"/>
+        </w:rPr>
+        <w:t xml:space="preserve">{% if </w:t>
+      </w:r>
+      <w:proofErr w:type="spellStart"/>
+      <w:r>
+        <w:rPr>
+          <w:rFonts w:ascii="Tahoma" w:hAnsi="Tahoma" w:cs="Tahoma"/>
+          <w:sz w:val="22"/>
+          <w:szCs w:val="22"/>
+        </w:rPr>
+        <w:t>person_filing</w:t>
+      </w:r>
+      <w:proofErr w:type="spellEnd"/>
+      <w:r>
+        <w:rPr>
+          <w:rFonts w:ascii="Tahoma" w:hAnsi="Tahoma" w:cs="Tahoma"/>
+          <w:sz w:val="22"/>
+          <w:szCs w:val="22"/>
+        </w:rPr>
+        <w:t xml:space="preserve"> == “defendant” %}I am in custody{% else %}the defendant is in custody</w:t>
+      </w:r>
+      <w:r>
+        <w:rPr>
+          <w:rFonts w:ascii="Tahoma" w:hAnsi="Tahoma" w:cs="Tahoma"/>
+          <w:sz w:val="22"/>
+          <w:szCs w:val="22"/>
+        </w:rPr>
+        <w:t>{% endif</w:t>
+      </w:r>
+      <w:r>
+        <w:rPr>
+          <w:rFonts w:ascii="Tahoma" w:hAnsi="Tahoma" w:cs="Tahoma"/>
+          <w:sz w:val="22"/>
+          <w:szCs w:val="22"/>
+        </w:rPr>
+        <w:t xml:space="preserve"> </w:t>
+      </w:r>
+      <w:r>
+        <w:rPr>
+          <w:rFonts w:ascii="Tahoma" w:hAnsi="Tahoma" w:cs="Tahoma"/>
+          <w:sz w:val="22"/>
+          <w:szCs w:val="22"/>
+        </w:rPr>
+        <w:t>%</w:t>
+      </w:r>
+      <w:r>
+        <w:rPr>
+          <w:rFonts w:ascii="Tahoma" w:hAnsi="Tahoma" w:cs="Tahoma"/>
+          <w:sz w:val="22"/>
+          <w:szCs w:val="22"/>
+        </w:rPr>
+        <w:t>}</w:t>
+      </w:r>
+      <w:r>
+        <w:rPr>
+          <w:rFonts w:ascii="Tahoma" w:hAnsi="Tahoma" w:cs="Tahoma"/>
+          <w:sz w:val="22"/>
+          <w:szCs w:val="22"/>
+        </w:rPr>
+        <w:t>, the</w:t>
+      </w:r>
+      <w:r>
+        <w:rPr>
+          <w:rFonts w:ascii="Tahoma" w:hAnsi="Tahoma" w:cs="Tahoma"/>
+          <w:sz w:val="22"/>
+          <w:szCs w:val="22"/>
+        </w:rPr>
+        <w:t xml:space="preserve"> jail </w:t>
+      </w:r>
+      <w:r>
+        <w:rPr>
+          <w:rFonts w:ascii="Tahoma" w:hAnsi="Tahoma" w:cs="Tahoma"/>
+          <w:sz w:val="22"/>
+          <w:szCs w:val="22"/>
+        </w:rPr>
+        <w:t>will not release</w:t>
+      </w:r>
+      <w:r>
+        <w:rPr>
+          <w:rFonts w:ascii="Tahoma" w:hAnsi="Tahoma" w:cs="Tahoma"/>
+          <w:sz w:val="22"/>
+          <w:szCs w:val="22"/>
+        </w:rPr>
+        <w:t xml:space="preserve"> </w:t>
+      </w:r>
+      <w:r>
+        <w:rPr>
+          <w:rFonts w:ascii="Tahoma" w:hAnsi="Tahoma" w:cs="Tahoma"/>
+          <w:sz w:val="22"/>
+          <w:szCs w:val="22"/>
+        </w:rPr>
+        <w:t>me</w:t>
+      </w:r>
+      <w:r>
+        <w:rPr>
+          <w:rFonts w:ascii="Tahoma" w:hAnsi="Tahoma" w:cs="Tahoma"/>
+          <w:sz w:val="22"/>
+          <w:szCs w:val="22"/>
+        </w:rPr>
+        <w:t xml:space="preserve"> </w:t>
+      </w:r>
+      <w:r>
+        <w:rPr>
+          <w:rFonts w:ascii="Tahoma" w:hAnsi="Tahoma" w:cs="Tahoma"/>
+          <w:sz w:val="22"/>
+          <w:szCs w:val="22"/>
+        </w:rPr>
+        <w:t xml:space="preserve">until the full bond </w:t>
+      </w:r>
+      <w:r>
+        <w:rPr>
+          <w:rFonts w:ascii="Tahoma" w:hAnsi="Tahoma" w:cs="Tahoma"/>
+          <w:sz w:val="22"/>
+          <w:szCs w:val="22"/>
+        </w:rPr>
+        <w:t xml:space="preserve">amount </w:t>
+      </w:r>
+      <w:r>
+        <w:rPr>
+          <w:rFonts w:ascii="Tahoma" w:hAnsi="Tahoma" w:cs="Tahoma"/>
+          <w:sz w:val="22"/>
+          <w:szCs w:val="22"/>
+        </w:rPr>
+        <w:t xml:space="preserve">has been posted </w:t>
+      </w:r>
       <w:bookmarkStart w:id="3" w:name="_GoBack"/>
-      <w:r>
-        <w:rPr>
-          <w:rFonts w:ascii="Tahoma" w:hAnsi="Tahoma" w:cs="Tahoma"/>
-          <w:sz w:val="22"/>
-          <w:szCs w:val="22"/>
-        </w:rPr>
-        <w:t>If</w:t>
-      </w:r>
-      <w:r>
-        <w:rPr>
-          <w:rFonts w:ascii="Tahoma" w:hAnsi="Tahoma" w:cs="Tahoma"/>
-          <w:sz w:val="22"/>
-          <w:szCs w:val="22"/>
-        </w:rPr>
-        <w:t xml:space="preserve"> </w:t>
-      </w:r>
-      <w:r>
-        <w:rPr>
-          <w:rFonts w:ascii="Tahoma" w:hAnsi="Tahoma" w:cs="Tahoma"/>
-          <w:sz w:val="22"/>
-          <w:szCs w:val="22"/>
-        </w:rPr>
-        <w:t xml:space="preserve">{% if </w:t>
-      </w:r>
-      <w:proofErr w:type="spellStart"/>
-      <w:r>
-        <w:rPr>
-          <w:rFonts w:ascii="Tahoma" w:hAnsi="Tahoma" w:cs="Tahoma"/>
-          <w:sz w:val="22"/>
-          <w:szCs w:val="22"/>
-        </w:rPr>
-        <w:t>person_filing</w:t>
-      </w:r>
-      <w:proofErr w:type="spellEnd"/>
-      <w:r>
-        <w:rPr>
-          <w:rFonts w:ascii="Tahoma" w:hAnsi="Tahoma" w:cs="Tahoma"/>
-          <w:sz w:val="22"/>
-          <w:szCs w:val="22"/>
-        </w:rPr>
-        <w:t xml:space="preserve"> == “defendant” %}I am in custody{% else %}the defendant is in custody</w:t>
-      </w:r>
       <w:bookmarkEnd w:id="3"/>
       <w:r>
         <w:rPr>
@@ -1936,103 +2040,7 @@
           <w:sz w:val="22"/>
           <w:szCs w:val="22"/>
         </w:rPr>
-        <w:t>{% endif</w:t>
-      </w:r>
-      <w:r>
-        <w:rPr>
-          <w:rFonts w:ascii="Tahoma" w:hAnsi="Tahoma" w:cs="Tahoma"/>
-          <w:sz w:val="22"/>
-          <w:szCs w:val="22"/>
-        </w:rPr>
-        <w:t xml:space="preserve"> </w:t>
-      </w:r>
-      <w:r>
-        <w:rPr>
-          <w:rFonts w:ascii="Tahoma" w:hAnsi="Tahoma" w:cs="Tahoma"/>
-          <w:sz w:val="22"/>
-          <w:szCs w:val="22"/>
-        </w:rPr>
-        <w:t>%</w:t>
-      </w:r>
-      <w:r>
-        <w:rPr>
-          <w:rFonts w:ascii="Tahoma" w:hAnsi="Tahoma" w:cs="Tahoma"/>
-          <w:sz w:val="22"/>
-          <w:szCs w:val="22"/>
-        </w:rPr>
-        <w:t>}</w:t>
-      </w:r>
-      <w:r>
-        <w:rPr>
-          <w:rFonts w:ascii="Tahoma" w:hAnsi="Tahoma" w:cs="Tahoma"/>
-          <w:sz w:val="22"/>
-          <w:szCs w:val="22"/>
-        </w:rPr>
-        <w:t>, the</w:t>
-      </w:r>
-      <w:r>
-        <w:rPr>
-          <w:rFonts w:ascii="Tahoma" w:hAnsi="Tahoma" w:cs="Tahoma"/>
-          <w:sz w:val="22"/>
-          <w:szCs w:val="22"/>
-        </w:rPr>
-        <w:t xml:space="preserve"> jail </w:t>
-      </w:r>
-      <w:r>
-        <w:rPr>
-          <w:rFonts w:ascii="Tahoma" w:hAnsi="Tahoma" w:cs="Tahoma"/>
-          <w:sz w:val="22"/>
-          <w:szCs w:val="22"/>
-        </w:rPr>
-        <w:t>will not release</w:t>
-      </w:r>
-      <w:r>
-        <w:rPr>
-          <w:rFonts w:ascii="Tahoma" w:hAnsi="Tahoma" w:cs="Tahoma"/>
-          <w:sz w:val="22"/>
-          <w:szCs w:val="22"/>
-        </w:rPr>
-        <w:t xml:space="preserve"> </w:t>
-      </w:r>
-      <w:r>
-        <w:rPr>
-          <w:rFonts w:ascii="Tahoma" w:hAnsi="Tahoma" w:cs="Tahoma"/>
-          <w:sz w:val="22"/>
-          <w:szCs w:val="22"/>
-        </w:rPr>
-        <w:t>me</w:t>
-      </w:r>
-      <w:r>
-        <w:rPr>
-          <w:rFonts w:ascii="Tahoma" w:hAnsi="Tahoma" w:cs="Tahoma"/>
-          <w:sz w:val="22"/>
-          <w:szCs w:val="22"/>
-        </w:rPr>
-        <w:t xml:space="preserve"> </w:t>
-      </w:r>
-      <w:r>
-        <w:rPr>
-          <w:rFonts w:ascii="Tahoma" w:hAnsi="Tahoma" w:cs="Tahoma"/>
-          <w:sz w:val="22"/>
-          <w:szCs w:val="22"/>
-        </w:rPr>
-        <w:t xml:space="preserve">until the full bond </w:t>
-      </w:r>
-      <w:r>
-        <w:rPr>
-          <w:rFonts w:ascii="Tahoma" w:hAnsi="Tahoma" w:cs="Tahoma"/>
-          <w:sz w:val="22"/>
-          <w:szCs w:val="22"/>
-        </w:rPr>
-        <w:t xml:space="preserve">amount </w:t>
-      </w:r>
-      <w:r>
-        <w:rPr>
-          <w:rFonts w:ascii="Tahoma" w:hAnsi="Tahoma" w:cs="Tahoma"/>
-          <w:sz w:val="22"/>
-          <w:szCs w:val="22"/>
-        </w:rPr>
-        <w:t xml:space="preserve">has been posted for every case </w:t>
+        <w:t xml:space="preserve">for every case </w:t>
       </w:r>
       <w:r>
         <w:rPr>
@@ -3244,6 +3252,7 @@
     <w:pPr>
       <w:pStyle w:val="Footer"/>
       <w:tabs>
+        <w:tab w:val="clear" w:pos="4320"/>
         <w:tab w:val="clear" w:pos="8640"/>
         <w:tab w:val="right" w:pos="9450"/>
       </w:tabs>
@@ -3315,13 +3324,6 @@
         <w:rFonts w:ascii="Tahoma" w:hAnsi="Tahoma" w:cs="Tahoma"/>
       </w:rPr>
       <w:t>)</w:t>
-    </w:r>
-    <w:r>
-      <w:rPr>
-        <w:rStyle w:val="PageNumber"/>
-        <w:rFonts w:ascii="Tahoma" w:hAnsi="Tahoma" w:cs="Tahoma"/>
-      </w:rPr>
-      <w:tab/>
     </w:r>
     <w:r>
       <w:rPr>
@@ -4840,7 +4842,7 @@
 </file>
 
 <file path=customXml/itemProps1.xml><?xml version="1.0" encoding="utf-8"?>
-<ds:datastoreItem xmlns:ds="http://schemas.openxmlformats.org/officeDocument/2006/customXml" ds:itemID="{CE59062B-16B0-4765-95C6-2C05FC7ECC20}">
+<ds:datastoreItem xmlns:ds="http://schemas.openxmlformats.org/officeDocument/2006/customXml" ds:itemID="{909FA5DB-7314-435E-83A9-E022A3BD352D}">
   <ds:schemaRefs>
     <ds:schemaRef ds:uri="http://schemas.openxmlformats.org/officeDocument/2006/bibliography"/>
   </ds:schemaRefs>

</xml_diff>

<commit_message>
Added two variable to interview order that were deleted at some point.  Adjusted text via Kathleen's email from 7-29
</commit_message>
<xml_diff>
--- a/docassemble/CR234AOnlineSecuredCashBondPostingAgreement/data/templates/CR-234A_Online_Secured_Cash_Bond_Posting_Agreement_5-24_DOCA.docx
+++ b/docassemble/CR234AOnlineSecuredCashBondPostingAgreement/data/templates/CR-234A_Online_Secured_Cash_Bond_Posting_Agreement_5-24_DOCA.docx
@@ -398,85 +398,14 @@
         </w:rPr>
         <w:t xml:space="preserve">{{ </w:t>
       </w:r>
-      <w:proofErr w:type="spellStart"/>
-      <w:r>
-        <w:rPr>
-          <w:sz w:val="24"/>
-          <w:szCs w:val="24"/>
-          <w:u w:val="single"/>
-        </w:rPr>
-        <w:t>def_first_name</w:t>
-      </w:r>
-      <w:proofErr w:type="spellEnd"/>
-      <w:r>
-        <w:rPr>
-          <w:sz w:val="24"/>
-          <w:szCs w:val="24"/>
-          <w:u w:val="single"/>
-        </w:rPr>
-        <w:t xml:space="preserve"> </w:t>
-      </w:r>
-      <w:r>
-        <w:rPr>
-          <w:sz w:val="24"/>
-          <w:szCs w:val="24"/>
-          <w:u w:val="single"/>
-        </w:rPr>
-        <w:t>}}</w:t>
-      </w:r>
-      <w:r>
-        <w:rPr>
-          <w:sz w:val="24"/>
-          <w:szCs w:val="24"/>
-          <w:u w:val="single"/>
-        </w:rPr>
-        <w:t xml:space="preserve"> {{ </w:t>
-      </w:r>
-      <w:proofErr w:type="spellStart"/>
-      <w:r>
-        <w:rPr>
-          <w:sz w:val="24"/>
-          <w:szCs w:val="24"/>
-          <w:u w:val="single"/>
-        </w:rPr>
-        <w:t>def_mid_name</w:t>
-      </w:r>
-      <w:proofErr w:type="spellEnd"/>
-      <w:r>
-        <w:rPr>
-          <w:sz w:val="24"/>
-          <w:szCs w:val="24"/>
-          <w:u w:val="single"/>
-        </w:rPr>
-        <w:t xml:space="preserve"> }}</w:t>
-      </w:r>
-      <w:r>
-        <w:rPr>
-          <w:rFonts w:ascii="Tahoma" w:hAnsi="Tahoma" w:cs="Tahoma"/>
-          <w:sz w:val="22"/>
-          <w:szCs w:val="22"/>
-          <w:u w:val="single"/>
-        </w:rPr>
-        <w:t xml:space="preserve"> </w:t>
-      </w:r>
-      <w:r>
-        <w:rPr>
-          <w:sz w:val="24"/>
-          <w:szCs w:val="24"/>
-          <w:u w:val="single"/>
-        </w:rPr>
-        <w:t xml:space="preserve">{{ </w:t>
-      </w:r>
-      <w:proofErr w:type="spellStart"/>
-      <w:r>
-        <w:rPr>
-          <w:sz w:val="24"/>
-          <w:szCs w:val="24"/>
-          <w:u w:val="single"/>
-        </w:rPr>
-        <w:t>def_last_name</w:t>
-      </w:r>
-      <w:proofErr w:type="spellEnd"/>
+      <w:r>
+        <w:rPr>
+          <w:sz w:val="24"/>
+          <w:szCs w:val="24"/>
+          <w:u w:val="single"/>
+        </w:rPr>
+        <w:t>defendants</w:t>
+      </w:r>
       <w:r>
         <w:rPr>
           <w:sz w:val="24"/>
@@ -537,16 +466,22 @@
         </w:rPr>
         <w:t xml:space="preserve">{{ </w:t>
       </w:r>
-      <w:proofErr w:type="spellStart"/>
-      <w:r>
-        <w:rPr>
-          <w:sz w:val="24"/>
-          <w:szCs w:val="24"/>
-          <w:u w:val="single"/>
-        </w:rPr>
-        <w:t>def_dob</w:t>
-      </w:r>
-      <w:proofErr w:type="spellEnd"/>
+      <w:r>
+        <w:rPr>
+          <w:sz w:val="24"/>
+          <w:szCs w:val="24"/>
+          <w:u w:val="single"/>
+        </w:rPr>
+        <w:t>defendants[0]</w:t>
+      </w:r>
+      <w:r>
+        <w:rPr>
+          <w:sz w:val="24"/>
+          <w:szCs w:val="24"/>
+          <w:u w:val="single"/>
+        </w:rPr>
+        <w:t>.birthdate</w:t>
+      </w:r>
       <w:r>
         <w:rPr>
           <w:sz w:val="24"/>
@@ -1430,7 +1365,44 @@
           <w:sz w:val="24"/>
           <w:szCs w:val="24"/>
         </w:rPr>
-        <w:t xml:space="preserve">%}The court may use the money I deposit to pay {{ def_first_name }}'s fine, judgment, or costs.{% else %}The court may </w:t>
+        <w:t xml:space="preserve">%}The court may use the money I deposit to pay {{ </w:t>
+      </w:r>
+      <w:r>
+        <w:rPr>
+          <w:sz w:val="24"/>
+          <w:szCs w:val="24"/>
+        </w:rPr>
+        <w:t>defendants[0].</w:t>
+      </w:r>
+      <w:proofErr w:type="spellStart"/>
+      <w:r>
+        <w:rPr>
+          <w:sz w:val="24"/>
+          <w:szCs w:val="24"/>
+        </w:rPr>
+        <w:t>name</w:t>
+      </w:r>
+      <w:r>
+        <w:rPr>
+          <w:sz w:val="24"/>
+          <w:szCs w:val="24"/>
+        </w:rPr>
+        <w:t>.first</w:t>
+      </w:r>
+      <w:proofErr w:type="spellEnd"/>
+      <w:r>
+        <w:rPr>
+          <w:sz w:val="24"/>
+          <w:szCs w:val="24"/>
+        </w:rPr>
+        <w:t xml:space="preserve"> </w:t>
+      </w:r>
+      <w:r>
+        <w:rPr>
+          <w:sz w:val="24"/>
+          <w:szCs w:val="24"/>
+        </w:rPr>
+        <w:t xml:space="preserve">}}'s fine, judgment, or costs.{% else %}The court may </w:t>
       </w:r>
       <w:r>
         <w:rPr>
@@ -1447,13 +1419,20 @@
         </w:rPr>
         <w:t xml:space="preserve"> use the money I deposit to pay {{ </w:t>
       </w:r>
+      <w:r>
+        <w:rPr>
+          <w:sz w:val="24"/>
+          <w:szCs w:val="24"/>
+        </w:rPr>
+        <w:t>defendants[0].</w:t>
+      </w:r>
       <w:proofErr w:type="spellStart"/>
       <w:r>
         <w:rPr>
           <w:sz w:val="24"/>
           <w:szCs w:val="24"/>
         </w:rPr>
-        <w:t>def_first_name</w:t>
+        <w:t>name.first</w:t>
       </w:r>
       <w:proofErr w:type="spellEnd"/>
       <w:r>
@@ -1461,7 +1440,14 @@
           <w:sz w:val="24"/>
           <w:szCs w:val="24"/>
         </w:rPr>
-        <w:t xml:space="preserve"> }}'s fine, judgment, or costs.{% endif %}</w:t>
+        <w:t xml:space="preserve"> </w:t>
+      </w:r>
+      <w:r>
+        <w:rPr>
+          <w:sz w:val="24"/>
+          <w:szCs w:val="24"/>
+        </w:rPr>
+        <w:t>}}'s fine, judgment, or costs.{% endif %}</w:t>
       </w:r>
     </w:p>
     <w:p>
@@ -2030,17 +2016,7 @@
           <w:sz w:val="22"/>
           <w:szCs w:val="22"/>
         </w:rPr>
-        <w:t xml:space="preserve">has been posted </w:t>
-      </w:r>
-      <w:bookmarkStart w:id="3" w:name="_GoBack"/>
-      <w:bookmarkEnd w:id="3"/>
-      <w:r>
-        <w:rPr>
-          <w:rFonts w:ascii="Tahoma" w:hAnsi="Tahoma" w:cs="Tahoma"/>
-          <w:sz w:val="22"/>
-          <w:szCs w:val="22"/>
-        </w:rPr>
-        <w:t xml:space="preserve">for every case </w:t>
+        <w:t xml:space="preserve">has been posted for every case </w:t>
       </w:r>
       <w:r>
         <w:rPr>
@@ -2302,6 +2278,14 @@
         </w:rPr>
         <w:t xml:space="preserve">{{ </w:t>
       </w:r>
+      <w:r>
+        <w:rPr>
+          <w:sz w:val="24"/>
+          <w:szCs w:val="22"/>
+          <w:u w:val="single"/>
+        </w:rPr>
+        <w:t>users[0].</w:t>
+      </w:r>
       <w:proofErr w:type="spellStart"/>
       <w:r>
         <w:rPr>
@@ -2309,15 +2293,7 @@
           <w:szCs w:val="22"/>
           <w:u w:val="single"/>
         </w:rPr>
-        <w:t>S</w:t>
-      </w:r>
-      <w:r>
-        <w:rPr>
-          <w:sz w:val="24"/>
-          <w:szCs w:val="22"/>
-          <w:u w:val="single"/>
-        </w:rPr>
-        <w:t>ignature</w:t>
+        <w:t>signature</w:t>
       </w:r>
       <w:r>
         <w:rPr>
@@ -2720,6 +2696,92 @@
         </w:rPr>
         <w:t xml:space="preserve">{{ </w:t>
       </w:r>
+      <w:r>
+        <w:rPr>
+          <w:sz w:val="24"/>
+          <w:szCs w:val="24"/>
+          <w:u w:val="single"/>
+        </w:rPr>
+        <w:t>users[0]</w:t>
+      </w:r>
+      <w:r>
+        <w:rPr>
+          <w:sz w:val="24"/>
+          <w:szCs w:val="24"/>
+          <w:u w:val="single"/>
+        </w:rPr>
+        <w:t>.</w:t>
+      </w:r>
+      <w:r>
+        <w:rPr>
+          <w:sz w:val="24"/>
+          <w:szCs w:val="24"/>
+          <w:u w:val="single"/>
+        </w:rPr>
+        <w:t>e</w:t>
+      </w:r>
+      <w:r>
+        <w:rPr>
+          <w:sz w:val="24"/>
+          <w:szCs w:val="24"/>
+          <w:u w:val="single"/>
+        </w:rPr>
+        <w:t>mail</w:t>
+      </w:r>
+      <w:r>
+        <w:rPr>
+          <w:sz w:val="24"/>
+          <w:szCs w:val="24"/>
+          <w:u w:val="single"/>
+        </w:rPr>
+        <w:t xml:space="preserve"> }}</w:t>
+      </w:r>
+      <w:r>
+        <w:rPr>
+          <w:sz w:val="24"/>
+          <w:szCs w:val="24"/>
+        </w:rPr>
+        <w:tab/>
+      </w:r>
+      <w:r>
+        <w:rPr>
+          <w:rFonts w:ascii="Tahoma" w:hAnsi="Tahoma" w:cs="Tahoma"/>
+          <w:sz w:val="22"/>
+          <w:szCs w:val="22"/>
+        </w:rPr>
+        <w:t>Work Phone:</w:t>
+      </w:r>
+      <w:r>
+        <w:rPr>
+          <w:sz w:val="24"/>
+          <w:szCs w:val="24"/>
+        </w:rPr>
+        <w:t xml:space="preserve"> </w:t>
+      </w:r>
+      <w:r>
+        <w:rPr>
+          <w:sz w:val="24"/>
+          <w:szCs w:val="24"/>
+          <w:u w:val="single"/>
+        </w:rPr>
+        <w:t xml:space="preserve">{{ </w:t>
+      </w:r>
+      <w:r>
+        <w:rPr>
+          <w:sz w:val="24"/>
+          <w:szCs w:val="24"/>
+          <w:u w:val="single"/>
+        </w:rPr>
+        <w:t>users[0]</w:t>
+      </w:r>
+      <w:r>
+        <w:rPr>
+          <w:sz w:val="24"/>
+          <w:szCs w:val="24"/>
+          <w:u w:val="single"/>
+        </w:rPr>
+        <w:t>.</w:t>
+      </w:r>
       <w:proofErr w:type="spellStart"/>
       <w:r>
         <w:rPr>
@@ -2727,71 +2789,15 @@
           <w:szCs w:val="24"/>
           <w:u w:val="single"/>
         </w:rPr>
-        <w:t>user_</w:t>
-      </w:r>
-      <w:r>
-        <w:rPr>
-          <w:sz w:val="24"/>
-          <w:szCs w:val="24"/>
-          <w:u w:val="single"/>
-        </w:rPr>
-        <w:t>e</w:t>
-      </w:r>
-      <w:r>
-        <w:rPr>
-          <w:sz w:val="24"/>
-          <w:szCs w:val="24"/>
-          <w:u w:val="single"/>
-        </w:rPr>
-        <w:t>mail</w:t>
-      </w:r>
-      <w:proofErr w:type="spellEnd"/>
-      <w:r>
-        <w:rPr>
-          <w:sz w:val="24"/>
-          <w:szCs w:val="24"/>
-          <w:u w:val="single"/>
-        </w:rPr>
-        <w:t xml:space="preserve"> }}</w:t>
-      </w:r>
-      <w:r>
-        <w:rPr>
-          <w:sz w:val="24"/>
-          <w:szCs w:val="24"/>
-        </w:rPr>
-        <w:tab/>
-      </w:r>
-      <w:r>
-        <w:rPr>
-          <w:rFonts w:ascii="Tahoma" w:hAnsi="Tahoma" w:cs="Tahoma"/>
-          <w:sz w:val="22"/>
-          <w:szCs w:val="22"/>
-        </w:rPr>
-        <w:t>Work Phone:</w:t>
-      </w:r>
-      <w:r>
-        <w:rPr>
-          <w:sz w:val="24"/>
-          <w:szCs w:val="24"/>
-        </w:rPr>
-        <w:t xml:space="preserve"> </w:t>
-      </w:r>
-      <w:r>
-        <w:rPr>
-          <w:sz w:val="24"/>
-          <w:szCs w:val="24"/>
-          <w:u w:val="single"/>
-        </w:rPr>
-        <w:t xml:space="preserve">{{ </w:t>
-      </w:r>
-      <w:proofErr w:type="spellStart"/>
-      <w:r>
-        <w:rPr>
-          <w:sz w:val="24"/>
-          <w:szCs w:val="24"/>
-          <w:u w:val="single"/>
-        </w:rPr>
-        <w:t>user_work_phone</w:t>
+        <w:t>w</w:t>
+      </w:r>
+      <w:r>
+        <w:rPr>
+          <w:sz w:val="24"/>
+          <w:szCs w:val="24"/>
+          <w:u w:val="single"/>
+        </w:rPr>
+        <w:t>ork_phone</w:t>
       </w:r>
       <w:proofErr w:type="spellEnd"/>
       <w:r>
@@ -2849,6 +2855,93 @@
         </w:rPr>
         <w:t xml:space="preserve">{{ </w:t>
       </w:r>
+      <w:r>
+        <w:rPr>
+          <w:sz w:val="24"/>
+          <w:szCs w:val="24"/>
+          <w:u w:val="single"/>
+        </w:rPr>
+        <w:t>users[0]</w:t>
+      </w:r>
+      <w:r>
+        <w:rPr>
+          <w:sz w:val="24"/>
+          <w:szCs w:val="24"/>
+          <w:u w:val="single"/>
+        </w:rPr>
+        <w:t>.</w:t>
+      </w:r>
+      <w:r>
+        <w:rPr>
+          <w:sz w:val="24"/>
+          <w:szCs w:val="24"/>
+          <w:u w:val="single"/>
+        </w:rPr>
+        <w:t>phone</w:t>
+      </w:r>
+      <w:r>
+        <w:rPr>
+          <w:sz w:val="24"/>
+          <w:szCs w:val="24"/>
+          <w:u w:val="single"/>
+        </w:rPr>
+        <w:t>_number</w:t>
+      </w:r>
+      <w:bookmarkStart w:id="3" w:name="_GoBack"/>
+      <w:bookmarkEnd w:id="3"/>
+      <w:r>
+        <w:rPr>
+          <w:sz w:val="24"/>
+          <w:szCs w:val="24"/>
+          <w:u w:val="single"/>
+        </w:rPr>
+        <w:t xml:space="preserve"> }}</w:t>
+      </w:r>
+      <w:r>
+        <w:rPr>
+          <w:sz w:val="24"/>
+          <w:szCs w:val="24"/>
+        </w:rPr>
+        <w:tab/>
+      </w:r>
+      <w:r>
+        <w:rPr>
+          <w:sz w:val="24"/>
+          <w:szCs w:val="24"/>
+        </w:rPr>
+        <w:t xml:space="preserve"> </w:t>
+      </w:r>
+      <w:r>
+        <w:rPr>
+          <w:rFonts w:ascii="Tahoma" w:hAnsi="Tahoma" w:cs="Tahoma"/>
+          <w:sz w:val="22"/>
+          <w:szCs w:val="22"/>
+        </w:rPr>
+        <w:t>Cell Phone:</w:t>
+      </w:r>
+      <w:r>
+        <w:rPr>
+          <w:sz w:val="24"/>
+          <w:szCs w:val="24"/>
+        </w:rPr>
+        <w:t xml:space="preserve"> </w:t>
+      </w:r>
+      <w:r>
+        <w:rPr>
+          <w:sz w:val="24"/>
+          <w:szCs w:val="24"/>
+          <w:u w:val="single"/>
+        </w:rPr>
+        <w:t xml:space="preserve">{{ </w:t>
+      </w:r>
+      <w:r>
+        <w:rPr>
+          <w:sz w:val="24"/>
+          <w:szCs w:val="24"/>
+          <w:u w:val="single"/>
+        </w:rPr>
+        <w:t>users[0].</w:t>
+      </w:r>
       <w:proofErr w:type="spellStart"/>
       <w:r>
         <w:rPr>
@@ -2856,7 +2949,7 @@
           <w:szCs w:val="24"/>
           <w:u w:val="single"/>
         </w:rPr>
-        <w:t>user_home_phone</w:t>
+        <w:t>mobile_phone</w:t>
       </w:r>
       <w:proofErr w:type="spellEnd"/>
       <w:r>
@@ -2865,62 +2958,15 @@
           <w:szCs w:val="24"/>
           <w:u w:val="single"/>
         </w:rPr>
-        <w:t xml:space="preserve"> }}</w:t>
-      </w:r>
-      <w:r>
-        <w:rPr>
-          <w:sz w:val="24"/>
-          <w:szCs w:val="24"/>
-        </w:rPr>
-        <w:tab/>
-      </w:r>
-      <w:r>
-        <w:rPr>
-          <w:sz w:val="24"/>
-          <w:szCs w:val="24"/>
-        </w:rPr>
         <w:t xml:space="preserve"> </w:t>
       </w:r>
       <w:r>
         <w:rPr>
-          <w:rFonts w:ascii="Tahoma" w:hAnsi="Tahoma" w:cs="Tahoma"/>
-          <w:sz w:val="22"/>
-          <w:szCs w:val="22"/>
-        </w:rPr>
-        <w:t>Cell Phone:</w:t>
-      </w:r>
-      <w:r>
-        <w:rPr>
-          <w:sz w:val="24"/>
-          <w:szCs w:val="24"/>
-        </w:rPr>
-        <w:t xml:space="preserve"> </w:t>
-      </w:r>
-      <w:r>
-        <w:rPr>
-          <w:sz w:val="24"/>
-          <w:szCs w:val="24"/>
-          <w:u w:val="single"/>
-        </w:rPr>
-        <w:t xml:space="preserve">{{ </w:t>
-      </w:r>
-      <w:proofErr w:type="spellStart"/>
-      <w:r>
-        <w:rPr>
-          <w:sz w:val="24"/>
-          <w:szCs w:val="24"/>
-          <w:u w:val="single"/>
-        </w:rPr>
-        <w:t>user_cell_phone</w:t>
-      </w:r>
-      <w:proofErr w:type="spellEnd"/>
-      <w:r>
-        <w:rPr>
-          <w:sz w:val="24"/>
-          <w:szCs w:val="24"/>
-          <w:u w:val="single"/>
-        </w:rPr>
-        <w:t xml:space="preserve"> }}</w:t>
+          <w:sz w:val="24"/>
+          <w:szCs w:val="24"/>
+          <w:u w:val="single"/>
+        </w:rPr>
+        <w:t>}}</w:t>
       </w:r>
     </w:p>
     <w:p>
@@ -4842,7 +4888,7 @@
 </file>
 
 <file path=customXml/itemProps1.xml><?xml version="1.0" encoding="utf-8"?>
-<ds:datastoreItem xmlns:ds="http://schemas.openxmlformats.org/officeDocument/2006/customXml" ds:itemID="{909FA5DB-7314-435E-83A9-E022A3BD352D}">
+<ds:datastoreItem xmlns:ds="http://schemas.openxmlformats.org/officeDocument/2006/customXml" ds:itemID="{1847583E-402B-4192-8ADE-424C6549E0A4}">
   <ds:schemaRefs>
     <ds:schemaRef ds:uri="http://schemas.openxmlformats.org/officeDocument/2006/bibliography"/>
   </ds:schemaRefs>

</xml_diff>

<commit_message>
Tested receiving an email as the defendant and someone obo the defendant.  I received an email for both paths.  Bolded 'Not' in ID: money.  Updated the output document, Item #9 was showing incorrect language for someone filing obo.  Updated the language and added the code to distinguish between defendant and OBO filing.
</commit_message>
<xml_diff>
--- a/docassemble/CR234AOnlineSecuredCashBondPostingAgreement/data/templates/CR-234A_Online_Secured_Cash_Bond_Posting_Agreement_5-24_DOCA.docx
+++ b/docassemble/CR234AOnlineSecuredCashBondPostingAgreement/data/templates/CR-234A_Online_Secured_Cash_Bond_Posting_Agreement_5-24_DOCA.docx
@@ -22,6 +22,7 @@
           <w:szCs w:val="22"/>
         </w:rPr>
       </w:pPr>
+      <w:bookmarkStart w:id="0" w:name="_Hlk175214160"/>
       <w:r>
         <w:rPr>
           <w:rFonts w:ascii="Tahoma" w:hAnsi="Tahoma" w:cs="Tahoma"/>
@@ -226,8 +227,8 @@
         </w:rPr>
         <w:t xml:space="preserve"> </w:t>
       </w:r>
-      <w:bookmarkStart w:id="0" w:name="_Hlk96072921"/>
-      <w:bookmarkStart w:id="1" w:name="_Hlk169700897"/>
+      <w:bookmarkStart w:id="1" w:name="_Hlk96072921"/>
+      <w:bookmarkStart w:id="2" w:name="_Hlk169700897"/>
       <w:r>
         <w:rPr>
           <w:sz w:val="24"/>
@@ -260,7 +261,7 @@
         </w:rPr>
         <w:t xml:space="preserve"> }}</w:t>
       </w:r>
-      <w:bookmarkEnd w:id="0"/>
+      <w:bookmarkEnd w:id="1"/>
       <w:r>
         <w:rPr>
           <w:rFonts w:ascii="Tahoma" w:hAnsi="Tahoma" w:cs="Tahoma"/>
@@ -269,7 +270,7 @@
         </w:rPr>
         <w:t xml:space="preserve"> </w:t>
       </w:r>
-      <w:bookmarkEnd w:id="1"/>
+      <w:bookmarkEnd w:id="2"/>
       <w:r>
         <w:rPr>
           <w:rFonts w:ascii="Tahoma" w:hAnsi="Tahoma" w:cs="Tahoma"/>
@@ -294,7 +295,7 @@
         </w:rPr>
         <w:t xml:space="preserve"> </w:t>
       </w:r>
-      <w:bookmarkStart w:id="2" w:name="_Hlk169700906"/>
+      <w:bookmarkStart w:id="3" w:name="_Hlk169700906"/>
       <w:r>
         <w:rPr>
           <w:sz w:val="24"/>
@@ -335,7 +336,7 @@
         </w:rPr>
         <w:t>.</w:t>
       </w:r>
-      <w:bookmarkEnd w:id="2"/>
+      <w:bookmarkEnd w:id="3"/>
     </w:p>
     <w:p>
       <w:pPr>
@@ -1878,23 +1879,7 @@
           <w:sz w:val="22"/>
           <w:szCs w:val="22"/>
         </w:rPr>
-        <w:t>If</w:t>
-      </w:r>
-      <w:r>
-        <w:rPr>
-          <w:rFonts w:ascii="Tahoma" w:hAnsi="Tahoma" w:cs="Tahoma"/>
-          <w:sz w:val="22"/>
-          <w:szCs w:val="22"/>
-        </w:rPr>
-        <w:t xml:space="preserve"> </w:t>
-      </w:r>
-      <w:r>
-        <w:rPr>
-          <w:rFonts w:ascii="Tahoma" w:hAnsi="Tahoma" w:cs="Tahoma"/>
-          <w:sz w:val="22"/>
-          <w:szCs w:val="22"/>
-        </w:rPr>
-        <w:t xml:space="preserve">{% if </w:t>
+        <w:t xml:space="preserve">{%p if </w:t>
       </w:r>
       <w:proofErr w:type="spellStart"/>
       <w:r>
@@ -1912,178 +1897,7 @@
           <w:sz w:val="22"/>
           <w:szCs w:val="22"/>
         </w:rPr>
-        <w:t xml:space="preserve"> == “defendant” %}I am in custody{% else %}the defendant is in custody</w:t>
-      </w:r>
-      <w:r>
-        <w:rPr>
-          <w:rFonts w:ascii="Tahoma" w:hAnsi="Tahoma" w:cs="Tahoma"/>
-          <w:sz w:val="22"/>
-          <w:szCs w:val="22"/>
-        </w:rPr>
-        <w:t>{% endif</w:t>
-      </w:r>
-      <w:r>
-        <w:rPr>
-          <w:rFonts w:ascii="Tahoma" w:hAnsi="Tahoma" w:cs="Tahoma"/>
-          <w:sz w:val="22"/>
-          <w:szCs w:val="22"/>
-        </w:rPr>
-        <w:t xml:space="preserve"> </w:t>
-      </w:r>
-      <w:r>
-        <w:rPr>
-          <w:rFonts w:ascii="Tahoma" w:hAnsi="Tahoma" w:cs="Tahoma"/>
-          <w:sz w:val="22"/>
-          <w:szCs w:val="22"/>
-        </w:rPr>
-        <w:t>%</w:t>
-      </w:r>
-      <w:r>
-        <w:rPr>
-          <w:rFonts w:ascii="Tahoma" w:hAnsi="Tahoma" w:cs="Tahoma"/>
-          <w:sz w:val="22"/>
-          <w:szCs w:val="22"/>
-        </w:rPr>
-        <w:t>}</w:t>
-      </w:r>
-      <w:r>
-        <w:rPr>
-          <w:rFonts w:ascii="Tahoma" w:hAnsi="Tahoma" w:cs="Tahoma"/>
-          <w:sz w:val="22"/>
-          <w:szCs w:val="22"/>
-        </w:rPr>
-        <w:t>, the</w:t>
-      </w:r>
-      <w:r>
-        <w:rPr>
-          <w:rFonts w:ascii="Tahoma" w:hAnsi="Tahoma" w:cs="Tahoma"/>
-          <w:sz w:val="22"/>
-          <w:szCs w:val="22"/>
-        </w:rPr>
-        <w:t xml:space="preserve"> jail </w:t>
-      </w:r>
-      <w:r>
-        <w:rPr>
-          <w:rFonts w:ascii="Tahoma" w:hAnsi="Tahoma" w:cs="Tahoma"/>
-          <w:sz w:val="22"/>
-          <w:szCs w:val="22"/>
-        </w:rPr>
-        <w:t>will not release</w:t>
-      </w:r>
-      <w:r>
-        <w:rPr>
-          <w:rFonts w:ascii="Tahoma" w:hAnsi="Tahoma" w:cs="Tahoma"/>
-          <w:sz w:val="22"/>
-          <w:szCs w:val="22"/>
-        </w:rPr>
-        <w:t xml:space="preserve"> </w:t>
-      </w:r>
-      <w:r>
-        <w:rPr>
-          <w:rFonts w:ascii="Tahoma" w:hAnsi="Tahoma" w:cs="Tahoma"/>
-          <w:sz w:val="22"/>
-          <w:szCs w:val="22"/>
-        </w:rPr>
-        <w:t>me</w:t>
-      </w:r>
-      <w:r>
-        <w:rPr>
-          <w:rFonts w:ascii="Tahoma" w:hAnsi="Tahoma" w:cs="Tahoma"/>
-          <w:sz w:val="22"/>
-          <w:szCs w:val="22"/>
-        </w:rPr>
-        <w:t xml:space="preserve"> </w:t>
-      </w:r>
-      <w:r>
-        <w:rPr>
-          <w:rFonts w:ascii="Tahoma" w:hAnsi="Tahoma" w:cs="Tahoma"/>
-          <w:sz w:val="22"/>
-          <w:szCs w:val="22"/>
-        </w:rPr>
-        <w:t xml:space="preserve">until the full bond </w:t>
-      </w:r>
-      <w:r>
-        <w:rPr>
-          <w:rFonts w:ascii="Tahoma" w:hAnsi="Tahoma" w:cs="Tahoma"/>
-          <w:sz w:val="22"/>
-          <w:szCs w:val="22"/>
-        </w:rPr>
-        <w:t xml:space="preserve">amount </w:t>
-      </w:r>
-      <w:r>
-        <w:rPr>
-          <w:rFonts w:ascii="Tahoma" w:hAnsi="Tahoma" w:cs="Tahoma"/>
-          <w:sz w:val="22"/>
-          <w:szCs w:val="22"/>
-        </w:rPr>
-        <w:t xml:space="preserve">has been posted for every case </w:t>
-      </w:r>
-      <w:r>
-        <w:rPr>
-          <w:rFonts w:ascii="Tahoma" w:hAnsi="Tahoma" w:cs="Tahoma"/>
-          <w:sz w:val="22"/>
-          <w:szCs w:val="22"/>
-        </w:rPr>
-        <w:t>that has a bond requirement</w:t>
-      </w:r>
-      <w:r>
-        <w:rPr>
-          <w:rFonts w:ascii="Tahoma" w:hAnsi="Tahoma" w:cs="Tahoma"/>
-          <w:sz w:val="22"/>
-          <w:szCs w:val="22"/>
-        </w:rPr>
-        <w:t>.</w:t>
-      </w:r>
-      <w:r>
-        <w:rPr>
-          <w:rFonts w:ascii="Tahoma" w:hAnsi="Tahoma" w:cs="Tahoma"/>
-          <w:sz w:val="22"/>
-          <w:szCs w:val="22"/>
-        </w:rPr>
-        <w:t xml:space="preserve"> </w:t>
-      </w:r>
-      <w:r>
-        <w:rPr>
-          <w:rFonts w:ascii="Tahoma" w:hAnsi="Tahoma" w:cs="Tahoma"/>
-          <w:sz w:val="22"/>
-          <w:szCs w:val="22"/>
-        </w:rPr>
-        <w:t xml:space="preserve"> The court will only notify the jail of bond payments made during </w:t>
-      </w:r>
-      <w:hyperlink r:id="rId8" w:history="1">
-        <w:r>
-          <w:rPr>
-            <w:rStyle w:val="Hyperlink"/>
-            <w:rFonts w:ascii="Tahoma" w:hAnsi="Tahoma" w:cs="Tahoma"/>
-            <w:sz w:val="22"/>
-            <w:szCs w:val="22"/>
-          </w:rPr>
-          <w:t>online bail processing hours</w:t>
-        </w:r>
-      </w:hyperlink>
-      <w:r>
-        <w:rPr>
-          <w:rFonts w:ascii="Tahoma" w:hAnsi="Tahoma" w:cs="Tahoma"/>
-          <w:sz w:val="22"/>
-          <w:szCs w:val="22"/>
-        </w:rPr>
-        <w:t xml:space="preserve">.  It may take the jail a few hours after notification from the court to release </w:t>
-      </w:r>
-      <w:r>
-        <w:rPr>
-          <w:rFonts w:ascii="Tahoma" w:hAnsi="Tahoma" w:cs="Tahoma"/>
-          <w:sz w:val="22"/>
-          <w:szCs w:val="22"/>
-        </w:rPr>
-        <w:t>me</w:t>
-      </w:r>
-      <w:r>
-        <w:rPr>
-          <w:rFonts w:ascii="Tahoma" w:hAnsi="Tahoma" w:cs="Tahoma"/>
-          <w:sz w:val="22"/>
-          <w:szCs w:val="22"/>
-        </w:rPr>
-        <w:t>.</w:t>
+        <w:t xml:space="preserve"> == “defendant” %}</w:t>
       </w:r>
     </w:p>
     <w:p>
@@ -2112,6 +1926,160 @@
           <w:sz w:val="22"/>
           <w:szCs w:val="22"/>
         </w:rPr>
+        <w:t>If I am in custody</w:t>
+      </w:r>
+      <w:r>
+        <w:rPr>
+          <w:rFonts w:ascii="Tahoma" w:hAnsi="Tahoma" w:cs="Tahoma"/>
+          <w:sz w:val="22"/>
+          <w:szCs w:val="22"/>
+        </w:rPr>
+        <w:t xml:space="preserve">, the jail will not release me until the full bond amount has been posted for every case that has a bond requirement.  The court will only notify the jail of bond payments made during </w:t>
+      </w:r>
+      <w:hyperlink r:id="rId8" w:history="1">
+        <w:r>
+          <w:rPr>
+            <w:rStyle w:val="Hyperlink"/>
+            <w:rFonts w:ascii="Tahoma" w:hAnsi="Tahoma" w:cs="Tahoma"/>
+            <w:sz w:val="22"/>
+            <w:szCs w:val="22"/>
+          </w:rPr>
+          <w:t>online bail processing hours</w:t>
+        </w:r>
+      </w:hyperlink>
+      <w:r>
+        <w:rPr>
+          <w:rFonts w:ascii="Tahoma" w:hAnsi="Tahoma" w:cs="Tahoma"/>
+          <w:sz w:val="22"/>
+          <w:szCs w:val="22"/>
+        </w:rPr>
+        <w:t>.  It may take the jail a few hours after notification from the court to release me.</w:t>
+      </w:r>
+    </w:p>
+    <w:p>
+      <w:pPr>
+        <w:pStyle w:val="ListParagraph"/>
+        <w:tabs>
+          <w:tab w:val="left" w:pos="4680"/>
+          <w:tab w:val="left" w:pos="9270"/>
+        </w:tabs>
+        <w:spacing w:before="120" w:after="120"/>
+        <w:ind w:left="360"/>
+        <w:contextualSpacing w:val="0"/>
+        <w:rPr>
+          <w:rFonts w:ascii="Tahoma" w:hAnsi="Tahoma" w:cs="Tahoma"/>
+          <w:sz w:val="22"/>
+          <w:szCs w:val="22"/>
+        </w:rPr>
+      </w:pPr>
+      <w:r>
+        <w:rPr>
+          <w:rFonts w:ascii="Tahoma" w:hAnsi="Tahoma" w:cs="Tahoma"/>
+          <w:sz w:val="22"/>
+          <w:szCs w:val="22"/>
+        </w:rPr>
+        <w:t>{%p else %}</w:t>
+      </w:r>
+    </w:p>
+    <w:p>
+      <w:pPr>
+        <w:pStyle w:val="ListParagraph"/>
+        <w:numPr>
+          <w:ilvl w:val="0"/>
+          <w:numId w:val="5"/>
+        </w:numPr>
+        <w:spacing w:before="60"/>
+        <w:ind w:left="360"/>
+        <w:rPr>
+          <w:rFonts w:ascii="Tahoma" w:hAnsi="Tahoma" w:cs="Tahoma"/>
+          <w:sz w:val="22"/>
+          <w:szCs w:val="22"/>
+        </w:rPr>
+      </w:pPr>
+      <w:r>
+        <w:rPr>
+          <w:rFonts w:ascii="Tahoma" w:hAnsi="Tahoma" w:cs="Tahoma"/>
+          <w:sz w:val="22"/>
+          <w:szCs w:val="22"/>
+        </w:rPr>
+        <w:lastRenderedPageBreak/>
+        <w:t xml:space="preserve">If the defendant is in custody, the jail will not release them until the full bond amount has been posted for every case that has a bond requirement.  The court will only notify the jail of bond payments made during </w:t>
+      </w:r>
+      <w:hyperlink r:id="rId9" w:history="1">
+        <w:r>
+          <w:rPr>
+            <w:rStyle w:val="Hyperlink"/>
+            <w:rFonts w:ascii="Tahoma" w:hAnsi="Tahoma" w:cs="Tahoma"/>
+            <w:sz w:val="22"/>
+            <w:szCs w:val="22"/>
+          </w:rPr>
+          <w:t>online bail processing hours</w:t>
+        </w:r>
+      </w:hyperlink>
+      <w:r>
+        <w:rPr>
+          <w:rFonts w:ascii="Tahoma" w:hAnsi="Tahoma" w:cs="Tahoma"/>
+          <w:sz w:val="22"/>
+          <w:szCs w:val="22"/>
+        </w:rPr>
+        <w:t>.  It may take the jail a few hours after notification from the court to release the defendant.</w:t>
+      </w:r>
+    </w:p>
+    <w:p>
+      <w:pPr>
+        <w:pStyle w:val="ListParagraph"/>
+        <w:numPr>
+          <w:ilvl w:val="0"/>
+          <w:numId w:val="5"/>
+        </w:numPr>
+        <w:tabs>
+          <w:tab w:val="left" w:pos="4680"/>
+          <w:tab w:val="left" w:pos="9270"/>
+        </w:tabs>
+        <w:spacing w:before="120" w:after="120"/>
+        <w:ind w:left="360"/>
+        <w:contextualSpacing w:val="0"/>
+        <w:rPr>
+          <w:rFonts w:ascii="Tahoma" w:hAnsi="Tahoma" w:cs="Tahoma"/>
+          <w:sz w:val="22"/>
+          <w:szCs w:val="22"/>
+        </w:rPr>
+      </w:pPr>
+      <w:r>
+        <w:rPr>
+          <w:rFonts w:ascii="Tahoma" w:hAnsi="Tahoma" w:cs="Tahoma"/>
+          <w:sz w:val="22"/>
+          <w:szCs w:val="22"/>
+        </w:rPr>
+        <w:t>{%p endif %}</w:t>
+      </w:r>
+    </w:p>
+    <w:p>
+      <w:pPr>
+        <w:pStyle w:val="ListParagraph"/>
+        <w:numPr>
+          <w:ilvl w:val="0"/>
+          <w:numId w:val="5"/>
+        </w:numPr>
+        <w:tabs>
+          <w:tab w:val="left" w:pos="4680"/>
+          <w:tab w:val="left" w:pos="9270"/>
+        </w:tabs>
+        <w:spacing w:before="120" w:after="120"/>
+        <w:ind w:left="360"/>
+        <w:contextualSpacing w:val="0"/>
+        <w:rPr>
+          <w:rFonts w:ascii="Tahoma" w:hAnsi="Tahoma" w:cs="Tahoma"/>
+          <w:sz w:val="22"/>
+          <w:szCs w:val="22"/>
+        </w:rPr>
+      </w:pPr>
+      <w:r>
+        <w:rPr>
+          <w:rFonts w:ascii="Tahoma" w:hAnsi="Tahoma" w:cs="Tahoma"/>
+          <w:sz w:val="22"/>
+          <w:szCs w:val="22"/>
+        </w:rPr>
         <w:t xml:space="preserve">I </w:t>
       </w:r>
       <w:r>
@@ -2212,7 +2180,7 @@
         </w:rPr>
         <w:t xml:space="preserve">Use form </w:t>
       </w:r>
-      <w:hyperlink r:id="rId9" w:history="1">
+      <w:hyperlink r:id="rId10" w:history="1">
         <w:r>
           <w:rPr>
             <w:rStyle w:val="Hyperlink"/>
@@ -2242,6 +2210,8 @@
         </w:rPr>
         <w:t>]</w:t>
       </w:r>
+      <w:bookmarkStart w:id="4" w:name="_GoBack"/>
+      <w:bookmarkEnd w:id="4"/>
     </w:p>
     <w:p>
       <w:pPr>
@@ -2266,7 +2236,6 @@
           <w:sz w:val="22"/>
           <w:szCs w:val="22"/>
         </w:rPr>
-        <w:lastRenderedPageBreak/>
         <w:t xml:space="preserve">Signature:  </w:t>
       </w:r>
       <w:r>
@@ -2653,6 +2622,14 @@
         <w:rPr>
           <w:sz w:val="24"/>
           <w:szCs w:val="24"/>
+          <w:u w:val="single"/>
+        </w:rPr>
+        <w:t xml:space="preserve"> {{users[0].city }}, {{users[0].state }} {{users[0].zip }}</w:t>
+      </w:r>
+      <w:r>
+        <w:rPr>
+          <w:sz w:val="24"/>
+          <w:szCs w:val="24"/>
         </w:rPr>
         <w:tab/>
       </w:r>
@@ -2887,8 +2864,6 @@
         </w:rPr>
         <w:t>_number</w:t>
       </w:r>
-      <w:bookmarkStart w:id="3" w:name="_GoBack"/>
-      <w:bookmarkEnd w:id="3"/>
       <w:r>
         <w:rPr>
           <w:sz w:val="24"/>
@@ -3102,12 +3077,13 @@
         </w:rPr>
         <w:t>Distribution: (1) Court (2) Def. (3) Person depositing money (4) Jail, if Def. in custody (5) PED, if ordered</w:t>
       </w:r>
+      <w:bookmarkEnd w:id="0"/>
     </w:p>
     <w:sectPr>
-      <w:headerReference w:type="default" r:id="rId10"/>
-      <w:footerReference w:type="default" r:id="rId11"/>
-      <w:headerReference w:type="first" r:id="rId12"/>
-      <w:footerReference w:type="first" r:id="rId13"/>
+      <w:headerReference w:type="default" r:id="rId11"/>
+      <w:footerReference w:type="default" r:id="rId12"/>
+      <w:headerReference w:type="first" r:id="rId13"/>
+      <w:footerReference w:type="first" r:id="rId14"/>
       <w:pgSz w:w="12240" w:h="15840" w:code="1"/>
       <w:pgMar w:top="1440" w:right="1440" w:bottom="720" w:left="1440" w:header="720" w:footer="432" w:gutter="0"/>
       <w:cols w:space="720"/>
@@ -4888,7 +4864,7 @@
 </file>
 
 <file path=customXml/itemProps1.xml><?xml version="1.0" encoding="utf-8"?>
-<ds:datastoreItem xmlns:ds="http://schemas.openxmlformats.org/officeDocument/2006/customXml" ds:itemID="{1847583E-402B-4192-8ADE-424C6549E0A4}">
+<ds:datastoreItem xmlns:ds="http://schemas.openxmlformats.org/officeDocument/2006/customXml" ds:itemID="{845AA34F-145B-479F-836F-78418ECC8C6D}">
   <ds:schemaRefs>
     <ds:schemaRef ds:uri="http://schemas.openxmlformats.org/officeDocument/2006/bibliography"/>
   </ds:schemaRefs>

</xml_diff>

<commit_message>
id: user role WAS "someone else posting bond for the defendant's behalf.  NOW  "someone else posting bond for the defendant.": obo  id: read CR-233 WAS  - I read the Online Secured Cash Bond Posting Summary (form CR-233) that was sent to me by the court.  NOW  - I read the Online Secured Cash Bond Posting Summary that the court emailed to me.
</commit_message>
<xml_diff>
--- a/docassemble/CR234AOnlineSecuredCashBondPostingAgreement/data/templates/CR-234A_Online_Secured_Cash_Bond_Posting_Agreement_5-24_DOCA.docx
+++ b/docassemble/CR234AOnlineSecuredCashBondPostingAgreement/data/templates/CR-234A_Online_Secured_Cash_Bond_Posting_Agreement_5-24_DOCA.docx
@@ -1698,7 +1698,18 @@
           <w:sz w:val="22"/>
           <w:szCs w:val="22"/>
         </w:rPr>
-        <w:t>the defendant does not follow</w:t>
+        <w:t xml:space="preserve">the defendant </w:t>
+      </w:r>
+      <w:bookmarkStart w:id="4" w:name="_GoBack"/>
+      <w:bookmarkEnd w:id="4"/>
+      <w:r>
+        <w:rPr>
+          <w:rFonts w:ascii="Tahoma" w:hAnsi="Tahoma" w:cs="Tahoma"/>
+          <w:b/>
+          <w:sz w:val="22"/>
+          <w:szCs w:val="22"/>
+        </w:rPr>
+        <w:t>does not follow</w:t>
       </w:r>
       <w:r>
         <w:rPr>
@@ -2002,8 +2013,16 @@
           <w:sz w:val="22"/>
           <w:szCs w:val="22"/>
         </w:rPr>
+        <w:t xml:space="preserve">If the defendant is in custody, the jail will not release them until the full bond amount has been posted for every case that has a bond requirement.  The court will only notify the jail </w:t>
+      </w:r>
+      <w:r>
+        <w:rPr>
+          <w:rFonts w:ascii="Tahoma" w:hAnsi="Tahoma" w:cs="Tahoma"/>
+          <w:sz w:val="22"/>
+          <w:szCs w:val="22"/>
+        </w:rPr>
         <w:lastRenderedPageBreak/>
-        <w:t xml:space="preserve">If the defendant is in custody, the jail will not release them until the full bond amount has been posted for every case that has a bond requirement.  The court will only notify the jail of bond payments made during </w:t>
+        <w:t xml:space="preserve">of bond payments made during </w:t>
       </w:r>
       <w:hyperlink r:id="rId9" w:history="1">
         <w:r>
@@ -2210,15 +2229,12 @@
         </w:rPr>
         <w:t>]</w:t>
       </w:r>
-      <w:bookmarkStart w:id="4" w:name="_GoBack"/>
-      <w:bookmarkEnd w:id="4"/>
     </w:p>
     <w:p>
       <w:pPr>
         <w:widowControl w:val="0"/>
         <w:tabs>
-          <w:tab w:val="left" w:pos="5760"/>
-          <w:tab w:val="left" w:pos="5940"/>
+          <w:tab w:val="left" w:pos="5580"/>
           <w:tab w:val="left" w:pos="9360"/>
         </w:tabs>
         <w:rPr>
@@ -2236,7 +2252,7 @@
           <w:sz w:val="22"/>
           <w:szCs w:val="22"/>
         </w:rPr>
-        <w:t xml:space="preserve">Signature:  </w:t>
+        <w:t xml:space="preserve">Signature: </w:t>
       </w:r>
       <w:r>
         <w:rPr>
@@ -3085,7 +3101,7 @@
       <w:headerReference w:type="first" r:id="rId13"/>
       <w:footerReference w:type="first" r:id="rId14"/>
       <w:pgSz w:w="12240" w:h="15840" w:code="1"/>
-      <w:pgMar w:top="1440" w:right="1440" w:bottom="720" w:left="1440" w:header="720" w:footer="432" w:gutter="0"/>
+      <w:pgMar w:top="990" w:right="1440" w:bottom="720" w:left="1440" w:header="720" w:footer="432" w:gutter="0"/>
       <w:cols w:space="720"/>
       <w:titlePg/>
       <w:docGrid w:linePitch="272"/>
@@ -3140,7 +3156,21 @@
         <w:rStyle w:val="PageNumber"/>
         <w:rFonts w:ascii="Tahoma" w:hAnsi="Tahoma" w:cs="Tahoma"/>
       </w:rPr>
-      <w:t>234A (7/24)</w:t>
+      <w:t>234A (</w:t>
+    </w:r>
+    <w:r>
+      <w:rPr>
+        <w:rStyle w:val="PageNumber"/>
+        <w:rFonts w:ascii="Tahoma" w:hAnsi="Tahoma" w:cs="Tahoma"/>
+      </w:rPr>
+      <w:t>8</w:t>
+    </w:r>
+    <w:r>
+      <w:rPr>
+        <w:rStyle w:val="PageNumber"/>
+        <w:rFonts w:ascii="Tahoma" w:hAnsi="Tahoma" w:cs="Tahoma"/>
+      </w:rPr>
+      <w:t>/24)</w:t>
     </w:r>
     <w:r>
       <w:rPr>
@@ -3303,28 +3333,14 @@
         <w:rStyle w:val="PageNumber"/>
         <w:rFonts w:ascii="Tahoma" w:hAnsi="Tahoma" w:cs="Tahoma"/>
       </w:rPr>
-      <w:t>234</w:t>
+      <w:t>234 (</w:t>
     </w:r>
     <w:r>
       <w:rPr>
         <w:rStyle w:val="PageNumber"/>
         <w:rFonts w:ascii="Tahoma" w:hAnsi="Tahoma" w:cs="Tahoma"/>
       </w:rPr>
-      <w:t>A</w:t>
-    </w:r>
-    <w:r>
-      <w:rPr>
-        <w:rStyle w:val="PageNumber"/>
-        <w:rFonts w:ascii="Tahoma" w:hAnsi="Tahoma" w:cs="Tahoma"/>
-      </w:rPr>
-      <w:t xml:space="preserve"> (</w:t>
-    </w:r>
-    <w:r>
-      <w:rPr>
-        <w:rStyle w:val="PageNumber"/>
-        <w:rFonts w:ascii="Tahoma" w:hAnsi="Tahoma" w:cs="Tahoma"/>
-      </w:rPr>
-      <w:t>7</w:t>
+      <w:t>8</w:t>
     </w:r>
     <w:r>
       <w:rPr>
@@ -4864,7 +4880,7 @@
 </file>
 
 <file path=customXml/itemProps1.xml><?xml version="1.0" encoding="utf-8"?>
-<ds:datastoreItem xmlns:ds="http://schemas.openxmlformats.org/officeDocument/2006/customXml" ds:itemID="{845AA34F-145B-479F-836F-78418ECC8C6D}">
+<ds:datastoreItem xmlns:ds="http://schemas.openxmlformats.org/officeDocument/2006/customXml" ds:itemID="{7064ECC4-7869-4BC8-9BAC-E478B3F38B46}">
   <ds:schemaRefs>
     <ds:schemaRef ds:uri="http://schemas.openxmlformats.org/officeDocument/2006/bibliography"/>
   </ds:schemaRefs>

</xml_diff>